<commit_message>
add some refactoring change output errors fix some bugs
</commit_message>
<xml_diff>
--- a/docs/DocV2.docx
+++ b/docs/DocV2.docx
@@ -1506,8 +1506,8 @@
       <w:tblGrid>
         <w:gridCol w:w="1128"/>
         <w:gridCol w:w="1957"/>
-        <w:gridCol w:w="851"/>
-        <w:gridCol w:w="5528"/>
+        <w:gridCol w:w="1134"/>
+        <w:gridCol w:w="5245"/>
       </w:tblGrid>
       <w:tr>
         <w:trPr>
@@ -1557,20 +1557,20 @@
         </w:tc>
         <w:tc>
           <w:tcPr>
-            <w:tcW w:w="851" w:type="dxa"/>
-          </w:tcPr>
-          <w:p>
-            <w:pPr>
-              <w:rPr>
-                <w:sz w:val="16"/>
-                <w:lang w:val="en-US"/>
-              </w:rPr>
-            </w:pPr>
-          </w:p>
-        </w:tc>
-        <w:tc>
-          <w:tcPr>
-            <w:tcW w:w="5528" w:type="dxa"/>
+            <w:tcW w:w="1134" w:type="dxa"/>
+          </w:tcPr>
+          <w:p>
+            <w:pPr>
+              <w:rPr>
+                <w:sz w:val="16"/>
+                <w:lang w:val="en-US"/>
+              </w:rPr>
+            </w:pPr>
+          </w:p>
+        </w:tc>
+        <w:tc>
+          <w:tcPr>
+            <w:tcW w:w="5245" w:type="dxa"/>
           </w:tcPr>
           <w:p>
             <w:pPr>
@@ -1628,7 +1628,7 @@
         </w:tc>
         <w:tc>
           <w:tcPr>
-            <w:tcW w:w="851" w:type="dxa"/>
+            <w:tcW w:w="1134" w:type="dxa"/>
           </w:tcPr>
           <w:p>
             <w:pPr>
@@ -1648,7 +1648,7 @@
         </w:tc>
         <w:tc>
           <w:tcPr>
-            <w:tcW w:w="5528" w:type="dxa"/>
+            <w:tcW w:w="5245" w:type="dxa"/>
           </w:tcPr>
           <w:p>
             <w:pPr>
@@ -1706,7 +1706,7 @@
         </w:tc>
         <w:tc>
           <w:tcPr>
-            <w:tcW w:w="851" w:type="dxa"/>
+            <w:tcW w:w="1134" w:type="dxa"/>
           </w:tcPr>
           <w:p>
             <w:pPr>
@@ -1726,7 +1726,7 @@
         </w:tc>
         <w:tc>
           <w:tcPr>
-            <w:tcW w:w="5528" w:type="dxa"/>
+            <w:tcW w:w="5245" w:type="dxa"/>
           </w:tcPr>
           <w:p>
             <w:pPr>
@@ -1786,7 +1786,7 @@
         </w:tc>
         <w:tc>
           <w:tcPr>
-            <w:tcW w:w="851" w:type="dxa"/>
+            <w:tcW w:w="1134" w:type="dxa"/>
           </w:tcPr>
           <w:p>
             <w:pPr>
@@ -1823,7 +1823,7 @@
         </w:tc>
         <w:tc>
           <w:tcPr>
-            <w:tcW w:w="5528" w:type="dxa"/>
+            <w:tcW w:w="5245" w:type="dxa"/>
           </w:tcPr>
           <w:p>
             <w:pPr>
@@ -1881,7 +1881,7 @@
         </w:tc>
         <w:tc>
           <w:tcPr>
-            <w:tcW w:w="851" w:type="dxa"/>
+            <w:tcW w:w="1134" w:type="dxa"/>
           </w:tcPr>
           <w:p>
             <w:pPr>
@@ -1901,7 +1901,7 @@
         </w:tc>
         <w:tc>
           <w:tcPr>
-            <w:tcW w:w="5528" w:type="dxa"/>
+            <w:tcW w:w="5245" w:type="dxa"/>
           </w:tcPr>
           <w:p>
             <w:pPr>
@@ -1962,6 +1962,7 @@
             <w:pPr>
               <w:rPr>
                 <w:sz w:val="16"/>
+                <w:lang w:val="en-US"/>
               </w:rPr>
             </w:pPr>
             <w:proofErr w:type="spellStart"/>
@@ -1976,16 +1977,8 @@
               <w:rPr>
                 <w:sz w:val="16"/>
               </w:rPr>
-              <w:t xml:space="preserve"> може тільки </w:t>
-            </w:r>
-            <w:proofErr w:type="spellStart"/>
-            <w:r>
-              <w:rPr>
-                <w:sz w:val="16"/>
-              </w:rPr>
-              <w:t>адмін</w:t>
-            </w:r>
-            <w:proofErr w:type="spellEnd"/>
+              <w:t xml:space="preserve"> не можна</w:t>
+            </w:r>
           </w:p>
         </w:tc>
       </w:tr>
@@ -2035,20 +2028,20 @@
         </w:tc>
         <w:tc>
           <w:tcPr>
-            <w:tcW w:w="851" w:type="dxa"/>
-          </w:tcPr>
-          <w:p>
-            <w:pPr>
-              <w:rPr>
-                <w:sz w:val="16"/>
-                <w:lang w:val="en-US"/>
-              </w:rPr>
-            </w:pPr>
-          </w:p>
-        </w:tc>
-        <w:tc>
-          <w:tcPr>
-            <w:tcW w:w="5528" w:type="dxa"/>
+            <w:tcW w:w="1134" w:type="dxa"/>
+          </w:tcPr>
+          <w:p>
+            <w:pPr>
+              <w:rPr>
+                <w:sz w:val="16"/>
+                <w:lang w:val="en-US"/>
+              </w:rPr>
+            </w:pPr>
+          </w:p>
+        </w:tc>
+        <w:tc>
+          <w:tcPr>
+            <w:tcW w:w="5245" w:type="dxa"/>
           </w:tcPr>
           <w:p>
             <w:pPr>
@@ -2155,20 +2148,20 @@
         </w:tc>
         <w:tc>
           <w:tcPr>
-            <w:tcW w:w="851" w:type="dxa"/>
-          </w:tcPr>
-          <w:p>
-            <w:pPr>
-              <w:rPr>
-                <w:sz w:val="16"/>
-                <w:lang w:val="en-US"/>
-              </w:rPr>
-            </w:pPr>
-          </w:p>
-        </w:tc>
-        <w:tc>
-          <w:tcPr>
-            <w:tcW w:w="5528" w:type="dxa"/>
+            <w:tcW w:w="1134" w:type="dxa"/>
+          </w:tcPr>
+          <w:p>
+            <w:pPr>
+              <w:rPr>
+                <w:sz w:val="16"/>
+                <w:lang w:val="en-US"/>
+              </w:rPr>
+            </w:pPr>
+          </w:p>
+        </w:tc>
+        <w:tc>
+          <w:tcPr>
+            <w:tcW w:w="5245" w:type="dxa"/>
           </w:tcPr>
           <w:p>
             <w:pPr>
@@ -2225,20 +2218,20 @@
         </w:tc>
         <w:tc>
           <w:tcPr>
-            <w:tcW w:w="851" w:type="dxa"/>
-          </w:tcPr>
-          <w:p>
-            <w:pPr>
-              <w:rPr>
-                <w:sz w:val="16"/>
-                <w:lang w:val="en-US"/>
-              </w:rPr>
-            </w:pPr>
-          </w:p>
-        </w:tc>
-        <w:tc>
-          <w:tcPr>
-            <w:tcW w:w="5528" w:type="dxa"/>
+            <w:tcW w:w="1134" w:type="dxa"/>
+          </w:tcPr>
+          <w:p>
+            <w:pPr>
+              <w:rPr>
+                <w:sz w:val="16"/>
+                <w:lang w:val="en-US"/>
+              </w:rPr>
+            </w:pPr>
+          </w:p>
+        </w:tc>
+        <w:tc>
+          <w:tcPr>
+            <w:tcW w:w="5245" w:type="dxa"/>
           </w:tcPr>
           <w:p>
             <w:pPr>
@@ -2268,15 +2261,13 @@
                 <w:lang w:val="en-US"/>
               </w:rPr>
             </w:pPr>
-            <w:proofErr w:type="spellStart"/>
-            <w:r>
-              <w:rPr>
-                <w:sz w:val="16"/>
-                <w:lang w:val="en-US"/>
-              </w:rPr>
-              <w:t>topCategories</w:t>
-            </w:r>
-            <w:proofErr w:type="spellEnd"/>
+            <w:r>
+              <w:rPr>
+                <w:sz w:val="16"/>
+                <w:lang w:val="en-US"/>
+              </w:rPr>
+              <w:t>allowed</w:t>
+            </w:r>
           </w:p>
         </w:tc>
         <w:tc>
@@ -2293,39 +2284,88 @@
                 <w:lang w:val="en-US"/>
               </w:rPr>
             </w:pPr>
-            <w:r>
-              <w:rPr>
-                <w:sz w:val="16"/>
-                <w:lang w:val="en-US"/>
-              </w:rPr>
-              <w:t>[String]</w:t>
-            </w:r>
-          </w:p>
-        </w:tc>
-        <w:tc>
-          <w:tcPr>
-            <w:tcW w:w="851" w:type="dxa"/>
-          </w:tcPr>
-          <w:p>
-            <w:pPr>
-              <w:rPr>
-                <w:sz w:val="16"/>
-                <w:lang w:val="en-US"/>
-              </w:rPr>
-            </w:pPr>
-          </w:p>
-        </w:tc>
-        <w:tc>
-          <w:tcPr>
-            <w:tcW w:w="5528" w:type="dxa"/>
-          </w:tcPr>
-          <w:p>
-            <w:pPr>
-              <w:rPr>
-                <w:sz w:val="16"/>
-                <w:lang w:val="en-US"/>
-              </w:rPr>
-            </w:pPr>
+            <w:proofErr w:type="spellStart"/>
+            <w:r>
+              <w:rPr>
+                <w:sz w:val="16"/>
+                <w:lang w:val="en-US"/>
+              </w:rPr>
+              <w:t>boolean</w:t>
+            </w:r>
+            <w:proofErr w:type="spellEnd"/>
+          </w:p>
+        </w:tc>
+        <w:tc>
+          <w:tcPr>
+            <w:tcW w:w="1134" w:type="dxa"/>
+          </w:tcPr>
+          <w:p>
+            <w:pPr>
+              <w:rPr>
+                <w:sz w:val="16"/>
+                <w:lang w:val="en-US"/>
+              </w:rPr>
+            </w:pPr>
+            <w:r>
+              <w:rPr>
+                <w:sz w:val="16"/>
+                <w:lang w:val="en-US"/>
+              </w:rPr>
+              <w:t>default false</w:t>
+            </w:r>
+          </w:p>
+        </w:tc>
+        <w:tc>
+          <w:tcPr>
+            <w:tcW w:w="5245" w:type="dxa"/>
+          </w:tcPr>
+          <w:p>
+            <w:pPr>
+              <w:rPr>
+                <w:sz w:val="16"/>
+                <w:lang w:val="en-US"/>
+              </w:rPr>
+            </w:pPr>
+            <w:proofErr w:type="spellStart"/>
+            <w:r>
+              <w:rPr>
+                <w:sz w:val="16"/>
+              </w:rPr>
+              <w:t>Заапдейтити</w:t>
+            </w:r>
+            <w:proofErr w:type="spellEnd"/>
+            <w:r>
+              <w:rPr>
+                <w:sz w:val="16"/>
+              </w:rPr>
+              <w:t xml:space="preserve"> не можна</w:t>
+            </w:r>
+            <w:r>
+              <w:rPr>
+                <w:sz w:val="16"/>
+                <w:lang w:val="en-US"/>
+              </w:rPr>
+              <w:t xml:space="preserve">. </w:t>
+            </w:r>
+            <w:r>
+              <w:rPr>
+                <w:sz w:val="16"/>
+              </w:rPr>
+              <w:t xml:space="preserve">Якщо буде 3 дні </w:t>
+            </w:r>
+            <w:r>
+              <w:rPr>
+                <w:sz w:val="16"/>
+                <w:lang w:val="en-US"/>
+              </w:rPr>
+              <w:t xml:space="preserve">false </w:t>
+            </w:r>
+            <w:r>
+              <w:rPr>
+                <w:sz w:val="16"/>
+              </w:rPr>
+              <w:t>то документ видалиться</w:t>
+            </w:r>
           </w:p>
         </w:tc>
       </w:tr>
@@ -2344,13 +2384,15 @@
                 <w:lang w:val="en-US"/>
               </w:rPr>
             </w:pPr>
-            <w:r>
-              <w:rPr>
-                <w:sz w:val="16"/>
-                <w:lang w:val="en-US"/>
-              </w:rPr>
-              <w:t>rating</w:t>
-            </w:r>
+            <w:proofErr w:type="spellStart"/>
+            <w:r>
+              <w:rPr>
+                <w:sz w:val="16"/>
+                <w:lang w:val="en-US"/>
+              </w:rPr>
+              <w:t>topCategories</w:t>
+            </w:r>
+            <w:proofErr w:type="spellEnd"/>
           </w:p>
         </w:tc>
         <w:tc>
@@ -2369,60 +2411,34 @@
                 <w:sz w:val="16"/>
                 <w:lang w:val="en-US"/>
               </w:rPr>
-              <w:t>Number</w:t>
-            </w:r>
-          </w:p>
-        </w:tc>
-        <w:tc>
-          <w:tcPr>
-            <w:tcW w:w="851" w:type="dxa"/>
-          </w:tcPr>
-          <w:p>
-            <w:pPr>
-              <w:rPr>
-                <w:sz w:val="16"/>
-                <w:lang w:val="en-US"/>
-              </w:rPr>
-            </w:pPr>
-            <w:r>
-              <w:rPr>
-                <w:sz w:val="16"/>
-                <w:lang w:val="en-US"/>
-              </w:rPr>
-              <w:t>default 0</w:t>
-            </w:r>
-          </w:p>
-        </w:tc>
-        <w:tc>
-          <w:tcPr>
-            <w:tcW w:w="5528" w:type="dxa"/>
-          </w:tcPr>
-          <w:p>
-            <w:pPr>
-              <w:rPr>
-                <w:sz w:val="16"/>
-              </w:rPr>
-            </w:pPr>
-            <w:r>
-              <w:rPr>
-                <w:sz w:val="16"/>
-              </w:rPr>
-              <w:t xml:space="preserve">Обчислюється автоматично! </w:t>
-            </w:r>
-            <w:proofErr w:type="spellStart"/>
-            <w:r>
-              <w:rPr>
-                <w:sz w:val="16"/>
-              </w:rPr>
-              <w:t>Заапдейтити</w:t>
-            </w:r>
-            <w:proofErr w:type="spellEnd"/>
-            <w:r>
-              <w:rPr>
-                <w:sz w:val="16"/>
-              </w:rPr>
-              <w:t xml:space="preserve"> не можна!</w:t>
-            </w:r>
+              <w:t>[String]</w:t>
+            </w:r>
+          </w:p>
+        </w:tc>
+        <w:tc>
+          <w:tcPr>
+            <w:tcW w:w="1134" w:type="dxa"/>
+          </w:tcPr>
+          <w:p>
+            <w:pPr>
+              <w:rPr>
+                <w:sz w:val="16"/>
+                <w:lang w:val="en-US"/>
+              </w:rPr>
+            </w:pPr>
+          </w:p>
+        </w:tc>
+        <w:tc>
+          <w:tcPr>
+            <w:tcW w:w="5245" w:type="dxa"/>
+          </w:tcPr>
+          <w:p>
+            <w:pPr>
+              <w:rPr>
+                <w:sz w:val="16"/>
+                <w:lang w:val="en-US"/>
+              </w:rPr>
+            </w:pPr>
           </w:p>
         </w:tc>
       </w:tr>
@@ -2446,7 +2462,7 @@
                 <w:sz w:val="16"/>
                 <w:lang w:val="en-US"/>
               </w:rPr>
-              <w:t>types</w:t>
+              <w:t>rating</w:t>
             </w:r>
           </w:p>
         </w:tc>
@@ -2466,56 +2482,60 @@
                 <w:sz w:val="16"/>
                 <w:lang w:val="en-US"/>
               </w:rPr>
-              <w:t>[ref:</w:t>
-            </w:r>
-            <w:r>
-              <w:rPr>
-                <w:sz w:val="16"/>
-              </w:rPr>
-              <w:t xml:space="preserve"> </w:t>
+              <w:t>Number</w:t>
+            </w:r>
+          </w:p>
+        </w:tc>
+        <w:tc>
+          <w:tcPr>
+            <w:tcW w:w="1134" w:type="dxa"/>
+          </w:tcPr>
+          <w:p>
+            <w:pPr>
+              <w:rPr>
+                <w:sz w:val="16"/>
+                <w:lang w:val="en-US"/>
+              </w:rPr>
+            </w:pPr>
+            <w:r>
+              <w:rPr>
+                <w:sz w:val="16"/>
+                <w:lang w:val="en-US"/>
+              </w:rPr>
+              <w:t>default 0</w:t>
+            </w:r>
+          </w:p>
+        </w:tc>
+        <w:tc>
+          <w:tcPr>
+            <w:tcW w:w="5245" w:type="dxa"/>
+          </w:tcPr>
+          <w:p>
+            <w:pPr>
+              <w:rPr>
+                <w:sz w:val="16"/>
+              </w:rPr>
+            </w:pPr>
+            <w:r>
+              <w:rPr>
+                <w:sz w:val="16"/>
+              </w:rPr>
+              <w:t xml:space="preserve">Обчислюється автоматично! </w:t>
             </w:r>
             <w:proofErr w:type="spellStart"/>
             <w:r>
               <w:rPr>
                 <w:sz w:val="16"/>
-                <w:lang w:val="en-US"/>
-              </w:rPr>
-              <w:t>PlaceType</w:t>
+              </w:rPr>
+              <w:t>Заапдейтити</w:t>
             </w:r>
             <w:proofErr w:type="spellEnd"/>
             <w:r>
               <w:rPr>
                 <w:sz w:val="16"/>
-                <w:lang w:val="en-US"/>
-              </w:rPr>
-              <w:t>]</w:t>
-            </w:r>
-          </w:p>
-        </w:tc>
-        <w:tc>
-          <w:tcPr>
-            <w:tcW w:w="851" w:type="dxa"/>
-          </w:tcPr>
-          <w:p>
-            <w:pPr>
-              <w:rPr>
-                <w:sz w:val="16"/>
-                <w:lang w:val="en-US"/>
-              </w:rPr>
-            </w:pPr>
-          </w:p>
-        </w:tc>
-        <w:tc>
-          <w:tcPr>
-            <w:tcW w:w="5528" w:type="dxa"/>
-          </w:tcPr>
-          <w:p>
-            <w:pPr>
-              <w:rPr>
-                <w:sz w:val="16"/>
-                <w:lang w:val="en-US"/>
-              </w:rPr>
-            </w:pPr>
+              </w:rPr>
+              <w:t xml:space="preserve"> не можна!</w:t>
+            </w:r>
           </w:p>
         </w:tc>
       </w:tr>
@@ -2526,6 +2546,99 @@
         <w:tc>
           <w:tcPr>
             <w:tcW w:w="0" w:type="auto"/>
+          </w:tcPr>
+          <w:p>
+            <w:pPr>
+              <w:rPr>
+                <w:sz w:val="16"/>
+                <w:lang w:val="en-US"/>
+              </w:rPr>
+            </w:pPr>
+            <w:r>
+              <w:rPr>
+                <w:sz w:val="16"/>
+                <w:lang w:val="en-US"/>
+              </w:rPr>
+              <w:t>types</w:t>
+            </w:r>
+          </w:p>
+        </w:tc>
+        <w:tc>
+          <w:tcPr>
+            <w:tcW w:w="1957" w:type="dxa"/>
+          </w:tcPr>
+          <w:p>
+            <w:pPr>
+              <w:rPr>
+                <w:sz w:val="16"/>
+                <w:lang w:val="en-US"/>
+              </w:rPr>
+            </w:pPr>
+            <w:r>
+              <w:rPr>
+                <w:sz w:val="16"/>
+                <w:lang w:val="en-US"/>
+              </w:rPr>
+              <w:t>[ref:</w:t>
+            </w:r>
+            <w:r>
+              <w:rPr>
+                <w:sz w:val="16"/>
+              </w:rPr>
+              <w:t xml:space="preserve"> </w:t>
+            </w:r>
+            <w:proofErr w:type="spellStart"/>
+            <w:r>
+              <w:rPr>
+                <w:sz w:val="16"/>
+                <w:lang w:val="en-US"/>
+              </w:rPr>
+              <w:t>PlaceType</w:t>
+            </w:r>
+            <w:proofErr w:type="spellEnd"/>
+            <w:r>
+              <w:rPr>
+                <w:sz w:val="16"/>
+                <w:lang w:val="en-US"/>
+              </w:rPr>
+              <w:t>]</w:t>
+            </w:r>
+          </w:p>
+        </w:tc>
+        <w:tc>
+          <w:tcPr>
+            <w:tcW w:w="1134" w:type="dxa"/>
+          </w:tcPr>
+          <w:p>
+            <w:pPr>
+              <w:rPr>
+                <w:sz w:val="16"/>
+                <w:lang w:val="en-US"/>
+              </w:rPr>
+            </w:pPr>
+          </w:p>
+        </w:tc>
+        <w:tc>
+          <w:tcPr>
+            <w:tcW w:w="5245" w:type="dxa"/>
+          </w:tcPr>
+          <w:p>
+            <w:pPr>
+              <w:rPr>
+                <w:sz w:val="16"/>
+                <w:lang w:val="en-US"/>
+              </w:rPr>
+            </w:pPr>
+          </w:p>
+        </w:tc>
+      </w:tr>
+      <w:tr>
+        <w:trPr>
+          <w:trHeight w:val="74"/>
+        </w:trPr>
+        <w:tc>
+          <w:tcPr>
+            <w:tcW w:w="0" w:type="auto"/>
             <w:tcBorders>
               <w:bottom w:val="single" w:sz="4" w:space="0" w:color="auto"/>
             </w:tcBorders>
@@ -2596,20 +2709,20 @@
         </w:tc>
         <w:tc>
           <w:tcPr>
-            <w:tcW w:w="851" w:type="dxa"/>
-          </w:tcPr>
-          <w:p>
-            <w:pPr>
-              <w:rPr>
-                <w:sz w:val="16"/>
-                <w:lang w:val="en-US"/>
-              </w:rPr>
-            </w:pPr>
-          </w:p>
-        </w:tc>
-        <w:tc>
-          <w:tcPr>
-            <w:tcW w:w="5528" w:type="dxa"/>
+            <w:tcW w:w="1134" w:type="dxa"/>
+          </w:tcPr>
+          <w:p>
+            <w:pPr>
+              <w:rPr>
+                <w:sz w:val="16"/>
+                <w:lang w:val="en-US"/>
+              </w:rPr>
+            </w:pPr>
+          </w:p>
+        </w:tc>
+        <w:tc>
+          <w:tcPr>
+            <w:tcW w:w="5245" w:type="dxa"/>
           </w:tcPr>
           <w:p>
             <w:pPr>
@@ -3466,8 +3579,22 @@
             <w:pPr>
               <w:rPr>
                 <w:sz w:val="16"/>
-              </w:rPr>
-            </w:pPr>
+                <w:lang w:val="en-US"/>
+              </w:rPr>
+            </w:pPr>
+            <w:r>
+              <w:rPr>
+                <w:sz w:val="16"/>
+              </w:rPr>
+              <w:t xml:space="preserve">Якщо вичерпається час то прийме значення </w:t>
+            </w:r>
+            <w:r>
+              <w:rPr>
+                <w:sz w:val="16"/>
+                <w:lang w:val="en-US"/>
+              </w:rPr>
+              <w:t>false</w:t>
+            </w:r>
           </w:p>
         </w:tc>
       </w:tr>
@@ -3660,7 +3787,45 @@
           <w:sz w:val="18"/>
           <w:lang w:val="en-US"/>
         </w:rPr>
-        <w:t xml:space="preserve"> </w:t>
+        <w:t xml:space="preserve"> /</w:t>
+      </w:r>
+      <w:proofErr w:type="gramStart"/>
+      <w:r>
+        <w:rPr>
+          <w:sz w:val="18"/>
+          <w:lang w:val="en-US"/>
+        </w:rPr>
+        <w:t>:id</w:t>
+      </w:r>
+      <w:proofErr w:type="gramEnd"/>
+      <w:r>
+        <w:rPr>
+          <w:sz w:val="18"/>
+          <w:lang w:val="en-US"/>
+        </w:rPr>
+        <w:br/>
+      </w:r>
+      <w:r>
+        <w:rPr>
+          <w:sz w:val="18"/>
+        </w:rPr>
+        <w:t>дозволено всім</w:t>
+      </w:r>
+      <w:r>
+        <w:rPr>
+          <w:sz w:val="18"/>
+          <w:lang w:val="en-US"/>
+        </w:rPr>
+        <w:br/>
+      </w:r>
+      <w:r>
+        <w:rPr>
+          <w:b/>
+          <w:sz w:val="18"/>
+          <w:lang w:val="en-US"/>
+        </w:rPr>
+        <w:br/>
+        <w:t xml:space="preserve">POST </w:t>
       </w:r>
       <w:r>
         <w:rPr>
@@ -3669,27 +3834,37 @@
         </w:rPr>
         <w:t>/</w:t>
       </w:r>
-      <w:proofErr w:type="gramStart"/>
-      <w:r>
-        <w:rPr>
-          <w:sz w:val="18"/>
-          <w:lang w:val="en-US"/>
-        </w:rPr>
-        <w:t>:id</w:t>
-      </w:r>
-      <w:proofErr w:type="gramEnd"/>
-      <w:r>
-        <w:rPr>
-          <w:sz w:val="18"/>
-          <w:lang w:val="en-US"/>
-        </w:rPr>
-        <w:br/>
-      </w:r>
-      <w:r>
-        <w:rPr>
-          <w:sz w:val="18"/>
-        </w:rPr>
-        <w:t>дозволено всім</w:t>
+      <w:proofErr w:type="spellStart"/>
+      <w:r>
+        <w:rPr>
+          <w:sz w:val="18"/>
+          <w:lang w:val="en-US"/>
+        </w:rPr>
+        <w:t>api</w:t>
+      </w:r>
+      <w:proofErr w:type="spellEnd"/>
+      <w:r>
+        <w:rPr>
+          <w:sz w:val="18"/>
+          <w:lang w:val="en-US"/>
+        </w:rPr>
+        <w:t xml:space="preserve">/ </w:t>
+      </w:r>
+      <w:proofErr w:type="spellStart"/>
+      <w:r>
+        <w:rPr>
+          <w:sz w:val="18"/>
+          <w:lang w:val="en-US"/>
+        </w:rPr>
+        <w:t>topPlaces</w:t>
+      </w:r>
+      <w:proofErr w:type="spellEnd"/>
+      <w:r>
+        <w:rPr>
+          <w:sz w:val="18"/>
+          <w:lang w:val="en-US"/>
+        </w:rPr>
+        <w:t xml:space="preserve"> /</w:t>
       </w:r>
       <w:r>
         <w:rPr>
@@ -3704,8 +3879,7 @@
           <w:sz w:val="18"/>
           <w:lang w:val="en-US"/>
         </w:rPr>
-        <w:br/>
-        <w:t xml:space="preserve">POST </w:t>
+        <w:t xml:space="preserve">PUT </w:t>
       </w:r>
       <w:r>
         <w:rPr>
@@ -3744,7 +3918,22 @@
           <w:sz w:val="18"/>
           <w:lang w:val="en-US"/>
         </w:rPr>
-        <w:t xml:space="preserve"> </w:t>
+        <w:t xml:space="preserve"> /:id</w:t>
+      </w:r>
+      <w:r>
+        <w:rPr>
+          <w:sz w:val="18"/>
+          <w:lang w:val="en-US"/>
+        </w:rPr>
+        <w:br/>
+      </w:r>
+      <w:r>
+        <w:rPr>
+          <w:b/>
+          <w:sz w:val="18"/>
+          <w:lang w:val="en-US"/>
+        </w:rPr>
+        <w:t xml:space="preserve">DELETE </w:t>
       </w:r>
       <w:r>
         <w:rPr>
@@ -3753,28 +3942,6 @@
         </w:rPr>
         <w:t>/</w:t>
       </w:r>
-      <w:r>
-        <w:rPr>
-          <w:sz w:val="18"/>
-          <w:lang w:val="en-US"/>
-        </w:rPr>
-        <w:br/>
-      </w:r>
-      <w:r>
-        <w:rPr>
-          <w:b/>
-          <w:sz w:val="18"/>
-          <w:lang w:val="en-US"/>
-        </w:rPr>
-        <w:t xml:space="preserve">PUT </w:t>
-      </w:r>
-      <w:r>
-        <w:rPr>
-          <w:sz w:val="18"/>
-          <w:lang w:val="en-US"/>
-        </w:rPr>
-        <w:t>/</w:t>
-      </w:r>
       <w:proofErr w:type="spellStart"/>
       <w:r>
         <w:rPr>
@@ -3805,75 +3972,7 @@
           <w:sz w:val="18"/>
           <w:lang w:val="en-US"/>
         </w:rPr>
-        <w:t xml:space="preserve"> </w:t>
-      </w:r>
-      <w:r>
-        <w:rPr>
-          <w:sz w:val="18"/>
-          <w:lang w:val="en-US"/>
-        </w:rPr>
-        <w:t>/:id</w:t>
-      </w:r>
-      <w:r>
-        <w:rPr>
-          <w:sz w:val="18"/>
-          <w:lang w:val="en-US"/>
-        </w:rPr>
-        <w:br/>
-      </w:r>
-      <w:r>
-        <w:rPr>
-          <w:b/>
-          <w:sz w:val="18"/>
-          <w:lang w:val="en-US"/>
-        </w:rPr>
-        <w:t xml:space="preserve">DELETE </w:t>
-      </w:r>
-      <w:r>
-        <w:rPr>
-          <w:sz w:val="18"/>
-          <w:lang w:val="en-US"/>
-        </w:rPr>
-        <w:t>/</w:t>
-      </w:r>
-      <w:proofErr w:type="spellStart"/>
-      <w:r>
-        <w:rPr>
-          <w:sz w:val="18"/>
-          <w:lang w:val="en-US"/>
-        </w:rPr>
-        <w:t>api</w:t>
-      </w:r>
-      <w:proofErr w:type="spellEnd"/>
-      <w:r>
-        <w:rPr>
-          <w:sz w:val="18"/>
-          <w:lang w:val="en-US"/>
-        </w:rPr>
-        <w:t xml:space="preserve">/ </w:t>
-      </w:r>
-      <w:proofErr w:type="spellStart"/>
-      <w:r>
-        <w:rPr>
-          <w:sz w:val="18"/>
-          <w:lang w:val="en-US"/>
-        </w:rPr>
-        <w:t>topPlaces</w:t>
-      </w:r>
-      <w:proofErr w:type="spellEnd"/>
-      <w:r>
-        <w:rPr>
-          <w:sz w:val="18"/>
-          <w:lang w:val="en-US"/>
-        </w:rPr>
-        <w:t xml:space="preserve"> </w:t>
-      </w:r>
-      <w:r>
-        <w:rPr>
-          <w:sz w:val="18"/>
-          <w:lang w:val="en-US"/>
-        </w:rPr>
-        <w:t>/:id</w:t>
+        <w:t xml:space="preserve"> /:id</w:t>
       </w:r>
       <w:r>
         <w:rPr>
@@ -4473,7 +4572,6 @@
         <w:rPr>
           <w:lang w:val="en-US"/>
         </w:rPr>
-        <w:lastRenderedPageBreak/>
         <w:t>PlaceType</w:t>
       </w:r>
       <w:proofErr w:type="spellEnd"/>
@@ -7011,6 +7109,7 @@
         <w:rPr>
           <w:sz w:val="18"/>
         </w:rPr>
+        <w:lastRenderedPageBreak/>
         <w:t xml:space="preserve">Дозволено тільки тим хто має </w:t>
       </w:r>
       <w:r>
@@ -7066,7 +7165,6 @@
         <w:rPr>
           <w:sz w:val="18"/>
         </w:rPr>
-        <w:lastRenderedPageBreak/>
         <w:t xml:space="preserve">При видаленні також видаляються всі зв’язані документи в </w:t>
       </w:r>
       <w:proofErr w:type="spellStart"/>
@@ -9713,6 +9811,7 @@
           <w:sz w:val="18"/>
           <w:lang w:val="en-US"/>
         </w:rPr>
+        <w:lastRenderedPageBreak/>
         <w:br/>
       </w:r>
       <w:r>
@@ -9759,7 +9858,6 @@
           <w:sz w:val="18"/>
           <w:lang w:val="en-US"/>
         </w:rPr>
-        <w:lastRenderedPageBreak/>
         <w:t xml:space="preserve">DELETE </w:t>
       </w:r>
       <w:r>
@@ -12564,6 +12662,7 @@
                 <w:sz w:val="16"/>
                 <w:lang w:val="en-US"/>
               </w:rPr>
+              <w:lastRenderedPageBreak/>
               <w:t>seen</w:t>
             </w:r>
           </w:p>
@@ -12812,7 +12911,6 @@
           <w:sz w:val="18"/>
           <w:lang w:val="en-US"/>
         </w:rPr>
-        <w:lastRenderedPageBreak/>
         <w:t>GET</w:t>
       </w:r>
       <w:r>
@@ -13068,6 +13166,28 @@
         </w:rPr>
         <w:t>дозволено тільки тому хто надіслав</w:t>
       </w:r>
+      <w:r>
+        <w:rPr>
+          <w:sz w:val="18"/>
+          <w:lang w:val="en-US"/>
+        </w:rPr>
+        <w:br/>
+      </w:r>
+      <w:r>
+        <w:rPr>
+          <w:sz w:val="18"/>
+          <w:lang w:val="en-US"/>
+        </w:rPr>
+        <w:br/>
+      </w:r>
+      <w:r>
+        <w:rPr>
+          <w:sz w:val="18"/>
+        </w:rPr>
+        <w:t>Агрегація не дозволена</w:t>
+      </w:r>
+      <w:bookmarkStart w:id="0" w:name="_GoBack"/>
+      <w:bookmarkEnd w:id="0"/>
     </w:p>
     <w:p>
       <w:pPr>
@@ -15470,6 +15590,7 @@
                 <w:sz w:val="16"/>
                 <w:lang w:val="en-US"/>
               </w:rPr>
+              <w:lastRenderedPageBreak/>
               <w:t>description</w:t>
             </w:r>
           </w:p>
@@ -15726,7 +15847,6 @@
           <w:sz w:val="18"/>
           <w:lang w:val="en-US"/>
         </w:rPr>
-        <w:lastRenderedPageBreak/>
         <w:t>GET</w:t>
       </w:r>
       <w:r>
@@ -17756,6 +17876,7 @@
         <w:rPr>
           <w:lang w:val="en-US"/>
         </w:rPr>
+        <w:lastRenderedPageBreak/>
         <w:t>Local</w:t>
       </w:r>
     </w:p>
@@ -17883,7 +18004,6 @@
         <w:rPr>
           <w:lang w:val="en-US"/>
         </w:rPr>
-        <w:lastRenderedPageBreak/>
         <w:t>Facebook</w:t>
       </w:r>
     </w:p>
@@ -18237,8 +18357,6 @@
         </w:rPr>
         <w:t>: {</w:t>
       </w:r>
-      <w:bookmarkStart w:id="0" w:name="_GoBack"/>
-      <w:bookmarkEnd w:id="0"/>
       <w:r>
         <w:rPr>
           <w:rFonts w:ascii="Courier New" w:eastAsia="Times New Roman" w:hAnsi="Courier New" w:cs="Courier New"/>
@@ -18617,6 +18735,7 @@
   <w:style w:type="character" w:default="1" w:styleId="a0">
     <w:name w:val="Default Paragraph Font"/>
     <w:uiPriority w:val="1"/>
+    <w:semiHidden/>
     <w:unhideWhenUsed/>
   </w:style>
   <w:style w:type="table" w:default="1" w:styleId="a1">
@@ -18988,6 +19107,7 @@
   <w:style w:type="character" w:default="1" w:styleId="a0">
     <w:name w:val="Default Paragraph Font"/>
     <w:uiPriority w:val="1"/>
+    <w:semiHidden/>
     <w:unhideWhenUsed/>
   </w:style>
   <w:style w:type="table" w:default="1" w:styleId="a1">

</xml_diff>